<commit_message>
Made it look pretty
Not much more than that really
</commit_message>
<xml_diff>
--- a/MathProject/MathProject/Written Components/hilbertmatrix.docx
+++ b/MathProject/MathProject/Written Components/hilbertmatrix.docx
@@ -36,308 +36,8 @@
           <w:sz w:val="24"/>
           <w:szCs w:val="24"/>
         </w:rPr>
-        <w:t>Conditions:</w:t>
-      </w:r>
-      <w:r>
-        <w:rPr>
-          <w:rFonts w:ascii="Times New Roman" w:hAnsi="Times New Roman" w:cs="Times New Roman"/>
-          <w:sz w:val="24"/>
-          <w:szCs w:val="24"/>
-        </w:rPr>
-        <w:t xml:space="preserve"> </w:t>
-      </w:r>
-    </w:p>
-    <w:p>
-      <w:pPr>
-        <w:rPr>
-          <w:rFonts w:ascii="Times New Roman" w:eastAsiaTheme="minorEastAsia" w:hAnsi="Times New Roman" w:cs="Times New Roman"/>
-          <w:sz w:val="24"/>
-          <w:szCs w:val="24"/>
-        </w:rPr>
-      </w:pPr>
-      <w:r>
-        <w:rPr>
-          <w:rFonts w:ascii="Times New Roman" w:hAnsi="Times New Roman" w:cs="Times New Roman"/>
-          <w:sz w:val="24"/>
-          <w:szCs w:val="24"/>
-        </w:rPr>
-        <w:t xml:space="preserve">Find the solution and errors for the Hilbert matrix of the dimension </w:t>
-      </w:r>
-      <m:oMath>
-        <m:r>
-          <w:rPr>
-            <w:rFonts w:ascii="Cambria Math" w:hAnsi="Cambria Math" w:cs="Times New Roman"/>
-            <w:sz w:val="24"/>
-            <w:szCs w:val="24"/>
-          </w:rPr>
-          <m:t>n×n</m:t>
-        </m:r>
-      </m:oMath>
-      <w:r>
-        <w:rPr>
-          <w:rFonts w:ascii="Times New Roman" w:eastAsiaTheme="minorEastAsia" w:hAnsi="Times New Roman" w:cs="Times New Roman"/>
-          <w:sz w:val="24"/>
-          <w:szCs w:val="24"/>
-        </w:rPr>
-        <w:t xml:space="preserve"> for </w:t>
-      </w:r>
-      <m:oMath>
-        <m:r>
-          <w:rPr>
-            <w:rFonts w:ascii="Cambria Math" w:eastAsiaTheme="minorEastAsia" w:hAnsi="Cambria Math" w:cs="Times New Roman"/>
-            <w:sz w:val="24"/>
-            <w:szCs w:val="24"/>
-          </w:rPr>
-          <m:t>H</m:t>
-        </m:r>
-        <m:acc>
-          <m:accPr>
-            <m:chr m:val="⃗"/>
-            <m:ctrlPr>
-              <w:rPr>
-                <w:rFonts w:ascii="Cambria Math" w:eastAsiaTheme="minorEastAsia" w:hAnsi="Cambria Math" w:cs="Times New Roman"/>
-                <w:i/>
-                <w:sz w:val="24"/>
-                <w:szCs w:val="24"/>
-              </w:rPr>
-            </m:ctrlPr>
-          </m:accPr>
-          <m:e>
-            <m:r>
-              <w:rPr>
-                <w:rFonts w:ascii="Cambria Math" w:eastAsiaTheme="minorEastAsia" w:hAnsi="Cambria Math" w:cs="Times New Roman"/>
-                <w:sz w:val="24"/>
-                <w:szCs w:val="24"/>
-              </w:rPr>
-              <m:t>x</m:t>
-            </m:r>
-          </m:e>
-        </m:acc>
-        <m:r>
-          <w:rPr>
-            <w:rFonts w:ascii="Cambria Math" w:eastAsiaTheme="minorEastAsia" w:hAnsi="Cambria Math" w:cs="Times New Roman"/>
-            <w:sz w:val="24"/>
-            <w:szCs w:val="24"/>
-          </w:rPr>
-          <m:t>=</m:t>
-        </m:r>
-        <m:acc>
-          <m:accPr>
-            <m:chr m:val="⃗"/>
-            <m:ctrlPr>
-              <w:rPr>
-                <w:rFonts w:ascii="Cambria Math" w:eastAsiaTheme="minorEastAsia" w:hAnsi="Cambria Math" w:cs="Times New Roman"/>
-                <w:i/>
-                <w:sz w:val="24"/>
-                <w:szCs w:val="24"/>
-              </w:rPr>
-            </m:ctrlPr>
-          </m:accPr>
-          <m:e>
-            <m:r>
-              <w:rPr>
-                <w:rFonts w:ascii="Cambria Math" w:eastAsiaTheme="minorEastAsia" w:hAnsi="Cambria Math" w:cs="Times New Roman"/>
-                <w:sz w:val="24"/>
-                <w:szCs w:val="24"/>
-              </w:rPr>
-              <m:t>b</m:t>
-            </m:r>
-          </m:e>
-        </m:acc>
-      </m:oMath>
-    </w:p>
-    <w:p>
-      <w:pPr>
-        <w:rPr>
-          <w:rFonts w:ascii="Times New Roman" w:eastAsiaTheme="minorEastAsia" w:hAnsi="Times New Roman" w:cs="Times New Roman"/>
-          <w:sz w:val="24"/>
-          <w:szCs w:val="24"/>
-        </w:rPr>
-      </w:pPr>
-      <m:oMathPara>
-        <m:oMathParaPr>
-          <m:jc m:val="left"/>
-        </m:oMathParaPr>
-        <m:oMath>
-          <m:r>
-            <w:rPr>
-              <w:rFonts w:ascii="Cambria Math" w:eastAsiaTheme="minorEastAsia" w:hAnsi="Cambria Math" w:cs="Times New Roman"/>
-              <w:sz w:val="24"/>
-              <w:szCs w:val="24"/>
-            </w:rPr>
-            <m:t>n=2, 3, …, 20</m:t>
-          </m:r>
-        </m:oMath>
-      </m:oMathPara>
-    </w:p>
-    <w:p>
-      <w:pPr>
-        <w:rPr>
-          <w:rFonts w:ascii="Times New Roman" w:eastAsiaTheme="minorEastAsia" w:hAnsi="Times New Roman" w:cs="Times New Roman"/>
-          <w:sz w:val="24"/>
-          <w:szCs w:val="24"/>
-        </w:rPr>
-      </w:pPr>
-      <m:oMathPara>
-        <m:oMathParaPr>
-          <m:jc m:val="left"/>
-        </m:oMathParaPr>
-        <m:oMath>
-          <m:acc>
-            <m:accPr>
-              <m:chr m:val="⃗"/>
-              <m:ctrlPr>
-                <w:rPr>
-                  <w:rFonts w:ascii="Cambria Math" w:eastAsiaTheme="minorEastAsia" w:hAnsi="Cambria Math" w:cs="Times New Roman"/>
-                  <w:i/>
-                  <w:sz w:val="24"/>
-                  <w:szCs w:val="24"/>
-                </w:rPr>
-              </m:ctrlPr>
-            </m:accPr>
-            <m:e>
-              <m:r>
-                <w:rPr>
-                  <w:rFonts w:ascii="Cambria Math" w:eastAsiaTheme="minorEastAsia" w:hAnsi="Cambria Math" w:cs="Times New Roman"/>
-                  <w:sz w:val="24"/>
-                  <w:szCs w:val="24"/>
-                </w:rPr>
-                <m:t>b</m:t>
-              </m:r>
-            </m:e>
-          </m:acc>
-          <m:r>
-            <w:rPr>
-              <w:rFonts w:ascii="Cambria Math" w:eastAsiaTheme="minorEastAsia" w:hAnsi="Cambria Math" w:cs="Times New Roman"/>
-              <w:sz w:val="24"/>
-              <w:szCs w:val="24"/>
-            </w:rPr>
-            <m:t>=</m:t>
-          </m:r>
-          <m:sSup>
-            <m:sSupPr>
-              <m:ctrlPr>
-                <w:rPr>
-                  <w:rFonts w:ascii="Cambria Math" w:eastAsiaTheme="minorEastAsia" w:hAnsi="Cambria Math" w:cs="Times New Roman"/>
-                  <w:i/>
-                  <w:sz w:val="24"/>
-                  <w:szCs w:val="24"/>
-                </w:rPr>
-              </m:ctrlPr>
-            </m:sSupPr>
-            <m:e>
-              <m:r>
-                <w:rPr>
-                  <w:rFonts w:ascii="Cambria Math" w:eastAsiaTheme="minorEastAsia" w:hAnsi="Cambria Math" w:cs="Times New Roman"/>
-                  <w:sz w:val="24"/>
-                  <w:szCs w:val="24"/>
-                </w:rPr>
-                <m:t>0.1</m:t>
-              </m:r>
-            </m:e>
-            <m:sup>
-              <m:f>
-                <m:fPr>
-                  <m:ctrlPr>
-                    <w:rPr>
-                      <w:rFonts w:ascii="Cambria Math" w:eastAsiaTheme="minorEastAsia" w:hAnsi="Cambria Math" w:cs="Times New Roman"/>
-                      <w:i/>
-                      <w:sz w:val="24"/>
-                      <w:szCs w:val="24"/>
-                    </w:rPr>
-                  </m:ctrlPr>
-                </m:fPr>
-                <m:num>
-                  <m:r>
-                    <w:rPr>
-                      <w:rFonts w:ascii="Cambria Math" w:eastAsiaTheme="minorEastAsia" w:hAnsi="Cambria Math" w:cs="Times New Roman"/>
-                      <w:sz w:val="24"/>
-                      <w:szCs w:val="24"/>
-                    </w:rPr>
-                    <m:t>n</m:t>
-                  </m:r>
-                </m:num>
-                <m:den>
-                  <m:r>
-                    <w:rPr>
-                      <w:rFonts w:ascii="Cambria Math" w:eastAsiaTheme="minorEastAsia" w:hAnsi="Cambria Math" w:cs="Times New Roman"/>
-                      <w:sz w:val="24"/>
-                      <w:szCs w:val="24"/>
-                    </w:rPr>
-                    <m:t>3</m:t>
-                  </m:r>
-                </m:den>
-              </m:f>
-            </m:sup>
-          </m:sSup>
-          <m:sSup>
-            <m:sSupPr>
-              <m:ctrlPr>
-                <w:rPr>
-                  <w:rFonts w:ascii="Cambria Math" w:eastAsiaTheme="minorEastAsia" w:hAnsi="Cambria Math" w:cs="Times New Roman"/>
-                  <w:i/>
-                  <w:sz w:val="24"/>
-                  <w:szCs w:val="24"/>
-                </w:rPr>
-              </m:ctrlPr>
-            </m:sSupPr>
-            <m:e>
-              <m:d>
-                <m:dPr>
-                  <m:ctrlPr>
-                    <w:rPr>
-                      <w:rFonts w:ascii="Cambria Math" w:eastAsiaTheme="minorEastAsia" w:hAnsi="Cambria Math" w:cs="Times New Roman"/>
-                      <w:i/>
-                      <w:sz w:val="24"/>
-                      <w:szCs w:val="24"/>
-                    </w:rPr>
-                  </m:ctrlPr>
-                </m:dPr>
-                <m:e>
-                  <m:r>
-                    <w:rPr>
-                      <w:rFonts w:ascii="Cambria Math" w:eastAsiaTheme="minorEastAsia" w:hAnsi="Cambria Math" w:cs="Times New Roman"/>
-                      <w:sz w:val="24"/>
-                      <w:szCs w:val="24"/>
-                    </w:rPr>
-                    <m:t>1,1,…,1</m:t>
-                  </m:r>
-                </m:e>
-              </m:d>
-            </m:e>
-            <m:sup>
-              <m:r>
-                <w:rPr>
-                  <w:rFonts w:ascii="Cambria Math" w:eastAsiaTheme="minorEastAsia" w:hAnsi="Cambria Math" w:cs="Times New Roman"/>
-                  <w:sz w:val="24"/>
-                  <w:szCs w:val="24"/>
-                </w:rPr>
-                <m:t>t</m:t>
-              </m:r>
-            </m:sup>
-          </m:sSup>
-        </m:oMath>
-      </m:oMathPara>
-    </w:p>
-    <w:p>
-      <w:pPr>
-        <w:rPr>
-          <w:rFonts w:ascii="Times New Roman" w:hAnsi="Times New Roman" w:cs="Times New Roman"/>
-          <w:sz w:val="24"/>
-          <w:szCs w:val="24"/>
-        </w:rPr>
-      </w:pPr>
-      <w:r>
-        <w:rPr>
-          <w:rFonts w:ascii="Times New Roman" w:hAnsi="Times New Roman" w:cs="Times New Roman"/>
-          <w:b/>
-          <w:sz w:val="24"/>
-          <w:szCs w:val="24"/>
-        </w:rPr>
         <w:t>Graphs</w:t>
       </w:r>
-      <w:bookmarkStart w:id="0" w:name="_GoBack"/>
-      <w:bookmarkEnd w:id="0"/>
       <w:r>
         <w:rPr>
           <w:rFonts w:ascii="Times New Roman" w:hAnsi="Times New Roman" w:cs="Times New Roman"/>
@@ -420,7 +120,6 @@
           <w:sz w:val="24"/>
           <w:szCs w:val="24"/>
         </w:rPr>
-        <w:lastRenderedPageBreak/>
         <w:t>Discussion:</w:t>
       </w:r>
     </w:p>
@@ -431,12 +130,338 @@
           <w:ilvl w:val="0"/>
           <w:numId w:val="1"/>
         </w:numPr>
+        <w:rPr>
+          <w:rFonts w:ascii="Times New Roman" w:hAnsi="Times New Roman" w:cs="Times New Roman"/>
+          <w:sz w:val="24"/>
+          <w:szCs w:val="24"/>
+        </w:rPr>
       </w:pPr>
       <w:r>
-        <w:t>Not only are LU and QR faster in terms of big-O compared to Gaussian elimination (LU has a big-O of O((4/3) n^3), while Gaussian Elimination takes O((1/3) n^4)), but the code for LU and QR is less verbose, which allows for code that’s both easier to write and to understand, which is crucial to large programs with many moving parts.</w:t>
+        <w:rPr>
+          <w:rFonts w:ascii="Times New Roman" w:hAnsi="Times New Roman" w:cs="Times New Roman"/>
+          <w:sz w:val="24"/>
+          <w:szCs w:val="24"/>
+        </w:rPr>
+        <w:t xml:space="preserve">Not only are </w:t>
+      </w:r>
+      <m:oMath>
+        <m:r>
+          <w:rPr>
+            <w:rFonts w:ascii="Cambria Math" w:hAnsi="Cambria Math" w:cs="Times New Roman"/>
+            <w:sz w:val="24"/>
+            <w:szCs w:val="24"/>
+          </w:rPr>
+          <m:t>LU</m:t>
+        </m:r>
+      </m:oMath>
+      <w:r>
+        <w:rPr>
+          <w:rFonts w:ascii="Times New Roman" w:hAnsi="Times New Roman" w:cs="Times New Roman"/>
+          <w:sz w:val="24"/>
+          <w:szCs w:val="24"/>
+        </w:rPr>
+        <w:t xml:space="preserve"> and </w:t>
+      </w:r>
+      <m:oMath>
+        <m:r>
+          <w:rPr>
+            <w:rFonts w:ascii="Cambria Math" w:hAnsi="Cambria Math" w:cs="Times New Roman"/>
+            <w:sz w:val="24"/>
+            <w:szCs w:val="24"/>
+          </w:rPr>
+          <m:t>QR</m:t>
+        </m:r>
+      </m:oMath>
+      <w:r>
+        <w:rPr>
+          <w:rFonts w:ascii="Times New Roman" w:hAnsi="Times New Roman" w:cs="Times New Roman"/>
+          <w:sz w:val="24"/>
+          <w:szCs w:val="24"/>
+        </w:rPr>
+        <w:t xml:space="preserve"> faster in terms of big-O compared to Gaussian elimination (</w:t>
+      </w:r>
+      <m:oMath>
+        <m:r>
+          <w:rPr>
+            <w:rFonts w:ascii="Cambria Math" w:hAnsi="Cambria Math" w:cs="Times New Roman"/>
+            <w:sz w:val="24"/>
+            <w:szCs w:val="24"/>
+          </w:rPr>
+          <m:t>LU</m:t>
+        </m:r>
+      </m:oMath>
+      <w:r>
+        <w:rPr>
+          <w:rFonts w:ascii="Times New Roman" w:hAnsi="Times New Roman" w:cs="Times New Roman"/>
+          <w:sz w:val="24"/>
+          <w:szCs w:val="24"/>
+        </w:rPr>
+        <w:t xml:space="preserve"> has a big-O of </w:t>
+      </w:r>
+      <m:oMath>
+        <m:r>
+          <w:rPr>
+            <w:rFonts w:ascii="Cambria Math" w:hAnsi="Cambria Math" w:cs="Times New Roman"/>
+            <w:sz w:val="24"/>
+            <w:szCs w:val="24"/>
+          </w:rPr>
+          <m:t>O(</m:t>
+        </m:r>
+        <m:d>
+          <m:dPr>
+            <m:ctrlPr>
+              <w:rPr>
+                <w:rFonts w:ascii="Cambria Math" w:hAnsi="Cambria Math" w:cs="Times New Roman"/>
+                <w:i/>
+                <w:sz w:val="24"/>
+                <w:szCs w:val="24"/>
+              </w:rPr>
+            </m:ctrlPr>
+          </m:dPr>
+          <m:e>
+            <m:f>
+              <m:fPr>
+                <m:ctrlPr>
+                  <w:rPr>
+                    <w:rFonts w:ascii="Cambria Math" w:hAnsi="Cambria Math" w:cs="Times New Roman"/>
+                    <w:i/>
+                    <w:sz w:val="24"/>
+                    <w:szCs w:val="24"/>
+                  </w:rPr>
+                </m:ctrlPr>
+              </m:fPr>
+              <m:num>
+                <m:r>
+                  <w:rPr>
+                    <w:rFonts w:ascii="Cambria Math" w:hAnsi="Cambria Math" w:cs="Times New Roman"/>
+                    <w:sz w:val="24"/>
+                    <w:szCs w:val="24"/>
+                  </w:rPr>
+                  <m:t>4</m:t>
+                </m:r>
+              </m:num>
+              <m:den>
+                <m:r>
+                  <w:rPr>
+                    <w:rFonts w:ascii="Cambria Math" w:hAnsi="Cambria Math" w:cs="Times New Roman"/>
+                    <w:sz w:val="24"/>
+                    <w:szCs w:val="24"/>
+                  </w:rPr>
+                  <m:t>3</m:t>
+                </m:r>
+              </m:den>
+            </m:f>
+          </m:e>
+        </m:d>
+        <m:sSup>
+          <m:sSupPr>
+            <m:ctrlPr>
+              <w:rPr>
+                <w:rFonts w:ascii="Cambria Math" w:hAnsi="Cambria Math" w:cs="Times New Roman"/>
+                <w:i/>
+                <w:sz w:val="24"/>
+                <w:szCs w:val="24"/>
+              </w:rPr>
+            </m:ctrlPr>
+          </m:sSupPr>
+          <m:e>
+            <m:r>
+              <w:rPr>
+                <w:rFonts w:ascii="Cambria Math" w:hAnsi="Cambria Math" w:cs="Times New Roman"/>
+                <w:sz w:val="24"/>
+                <w:szCs w:val="24"/>
+              </w:rPr>
+              <m:t>n</m:t>
+            </m:r>
+          </m:e>
+          <m:sup>
+            <m:r>
+              <w:rPr>
+                <w:rFonts w:ascii="Cambria Math" w:hAnsi="Cambria Math" w:cs="Times New Roman"/>
+                <w:sz w:val="24"/>
+                <w:szCs w:val="24"/>
+              </w:rPr>
+              <m:t>3</m:t>
+            </m:r>
+          </m:sup>
+        </m:sSup>
+        <m:r>
+          <w:rPr>
+            <w:rFonts w:ascii="Cambria Math" w:hAnsi="Cambria Math" w:cs="Times New Roman"/>
+            <w:sz w:val="24"/>
+            <w:szCs w:val="24"/>
+          </w:rPr>
+          <m:t>),</m:t>
+        </m:r>
+      </m:oMath>
+      <w:r>
+        <w:rPr>
+          <w:rFonts w:ascii="Times New Roman" w:hAnsi="Times New Roman" w:cs="Times New Roman"/>
+          <w:sz w:val="24"/>
+          <w:szCs w:val="24"/>
+        </w:rPr>
+        <w:t xml:space="preserve"> while Gaussian E</w:t>
+      </w:r>
+      <w:bookmarkStart w:id="0" w:name="_GoBack"/>
+      <w:bookmarkEnd w:id="0"/>
+      <w:r>
+        <w:rPr>
+          <w:rFonts w:ascii="Times New Roman" w:hAnsi="Times New Roman" w:cs="Times New Roman"/>
+          <w:sz w:val="24"/>
+          <w:szCs w:val="24"/>
+        </w:rPr>
+        <w:t xml:space="preserve">limination takes </w:t>
+      </w:r>
+      <m:oMath>
+        <m:r>
+          <w:rPr>
+            <w:rFonts w:ascii="Cambria Math" w:hAnsi="Cambria Math" w:cs="Times New Roman"/>
+            <w:sz w:val="24"/>
+            <w:szCs w:val="24"/>
+          </w:rPr>
+          <m:t>O(</m:t>
+        </m:r>
+        <m:d>
+          <m:dPr>
+            <m:ctrlPr>
+              <w:rPr>
+                <w:rFonts w:ascii="Cambria Math" w:hAnsi="Cambria Math" w:cs="Times New Roman"/>
+                <w:i/>
+                <w:sz w:val="24"/>
+                <w:szCs w:val="24"/>
+              </w:rPr>
+            </m:ctrlPr>
+          </m:dPr>
+          <m:e>
+            <m:f>
+              <m:fPr>
+                <m:ctrlPr>
+                  <w:rPr>
+                    <w:rFonts w:ascii="Cambria Math" w:hAnsi="Cambria Math" w:cs="Times New Roman"/>
+                    <w:i/>
+                    <w:sz w:val="24"/>
+                    <w:szCs w:val="24"/>
+                  </w:rPr>
+                </m:ctrlPr>
+              </m:fPr>
+              <m:num>
+                <m:r>
+                  <w:rPr>
+                    <w:rFonts w:ascii="Cambria Math" w:hAnsi="Cambria Math" w:cs="Times New Roman"/>
+                    <w:sz w:val="24"/>
+                    <w:szCs w:val="24"/>
+                  </w:rPr>
+                  <m:t>1</m:t>
+                </m:r>
+              </m:num>
+              <m:den>
+                <m:r>
+                  <w:rPr>
+                    <w:rFonts w:ascii="Cambria Math" w:hAnsi="Cambria Math" w:cs="Times New Roman"/>
+                    <w:sz w:val="24"/>
+                    <w:szCs w:val="24"/>
+                  </w:rPr>
+                  <m:t>3</m:t>
+                </m:r>
+              </m:den>
+            </m:f>
+          </m:e>
+        </m:d>
+        <m:sSup>
+          <m:sSupPr>
+            <m:ctrlPr>
+              <w:rPr>
+                <w:rFonts w:ascii="Cambria Math" w:hAnsi="Cambria Math" w:cs="Times New Roman"/>
+                <w:i/>
+                <w:sz w:val="24"/>
+                <w:szCs w:val="24"/>
+              </w:rPr>
+            </m:ctrlPr>
+          </m:sSupPr>
+          <m:e>
+            <m:r>
+              <w:rPr>
+                <w:rFonts w:ascii="Cambria Math" w:hAnsi="Cambria Math" w:cs="Times New Roman"/>
+                <w:sz w:val="24"/>
+                <w:szCs w:val="24"/>
+              </w:rPr>
+              <m:t>n</m:t>
+            </m:r>
+          </m:e>
+          <m:sup>
+            <m:r>
+              <w:rPr>
+                <w:rFonts w:ascii="Cambria Math" w:hAnsi="Cambria Math" w:cs="Times New Roman"/>
+                <w:sz w:val="24"/>
+                <w:szCs w:val="24"/>
+              </w:rPr>
+              <m:t>4</m:t>
+            </m:r>
+          </m:sup>
+        </m:sSup>
+        <m:r>
+          <w:rPr>
+            <w:rFonts w:ascii="Cambria Math" w:hAnsi="Cambria Math" w:cs="Times New Roman"/>
+            <w:sz w:val="24"/>
+            <w:szCs w:val="24"/>
+          </w:rPr>
+          <m:t>))</m:t>
+        </m:r>
+      </m:oMath>
+      <w:r>
+        <w:rPr>
+          <w:rFonts w:ascii="Times New Roman" w:hAnsi="Times New Roman" w:cs="Times New Roman"/>
+          <w:sz w:val="24"/>
+          <w:szCs w:val="24"/>
+        </w:rPr>
+        <w:t xml:space="preserve">, but the code for </w:t>
+      </w:r>
+      <m:oMath>
+        <m:r>
+          <w:rPr>
+            <w:rFonts w:ascii="Cambria Math" w:hAnsi="Cambria Math" w:cs="Times New Roman"/>
+            <w:sz w:val="24"/>
+            <w:szCs w:val="24"/>
+          </w:rPr>
+          <m:t>LU</m:t>
+        </m:r>
+      </m:oMath>
+      <w:r>
+        <w:rPr>
+          <w:rFonts w:ascii="Times New Roman" w:hAnsi="Times New Roman" w:cs="Times New Roman"/>
+          <w:sz w:val="24"/>
+          <w:szCs w:val="24"/>
+        </w:rPr>
+        <w:t xml:space="preserve"> and </w:t>
+      </w:r>
+      <m:oMath>
+        <m:r>
+          <w:rPr>
+            <w:rFonts w:ascii="Cambria Math" w:hAnsi="Cambria Math" w:cs="Times New Roman"/>
+            <w:sz w:val="24"/>
+            <w:szCs w:val="24"/>
+          </w:rPr>
+          <m:t>QR</m:t>
+        </m:r>
+      </m:oMath>
+      <w:r>
+        <w:rPr>
+          <w:rFonts w:ascii="Times New Roman" w:hAnsi="Times New Roman" w:cs="Times New Roman"/>
+          <w:sz w:val="24"/>
+          <w:szCs w:val="24"/>
+        </w:rPr>
+        <w:t xml:space="preserve"> is less verbose, which allows for code that’s both easier to write and to understand, which is crucial to large programs with many moving parts.</w:t>
       </w:r>
     </w:p>
-    <w:p/>
+    <w:p>
+      <w:pPr>
+        <w:rPr>
+          <w:rFonts w:ascii="Times New Roman" w:hAnsi="Times New Roman" w:cs="Times New Roman"/>
+          <w:sz w:val="24"/>
+          <w:szCs w:val="24"/>
+        </w:rPr>
+      </w:pPr>
+    </w:p>
     <w:p>
       <w:pPr>
         <w:pStyle w:val="ListParagraph"/>
@@ -444,9 +469,265 @@
           <w:ilvl w:val="0"/>
           <w:numId w:val="1"/>
         </w:numPr>
+        <w:rPr>
+          <w:rFonts w:ascii="Times New Roman" w:hAnsi="Times New Roman" w:cs="Times New Roman"/>
+          <w:sz w:val="24"/>
+          <w:szCs w:val="24"/>
+        </w:rPr>
       </w:pPr>
+      <m:oMath>
+        <m:r>
+          <w:rPr>
+            <w:rFonts w:ascii="Cambria Math" w:hAnsi="Cambria Math" w:cs="Times New Roman"/>
+            <w:sz w:val="24"/>
+            <w:szCs w:val="24"/>
+          </w:rPr>
+          <m:t>LU</m:t>
+        </m:r>
+      </m:oMath>
       <w:r>
-        <w:t>LU and QR have less error in the final decomposition and when solving the system Ax= b, since LU and QR require fewer computations and rely on the properties of Matrices (such as Q^-1 = Q^t, since Q is orthogonal) to compute a solution, rather than working out all the math necessary to solve a system of equations.</w:t>
+        <w:rPr>
+          <w:rFonts w:ascii="Times New Roman" w:hAnsi="Times New Roman" w:cs="Times New Roman"/>
+          <w:sz w:val="24"/>
+          <w:szCs w:val="24"/>
+        </w:rPr>
+        <w:t xml:space="preserve"> and </w:t>
+      </w:r>
+      <m:oMath>
+        <m:r>
+          <w:rPr>
+            <w:rFonts w:ascii="Cambria Math" w:hAnsi="Cambria Math" w:cs="Times New Roman"/>
+            <w:sz w:val="24"/>
+            <w:szCs w:val="24"/>
+          </w:rPr>
+          <m:t>QR</m:t>
+        </m:r>
+      </m:oMath>
+      <w:r>
+        <w:rPr>
+          <w:rFonts w:ascii="Times New Roman" w:hAnsi="Times New Roman" w:cs="Times New Roman"/>
+          <w:sz w:val="24"/>
+          <w:szCs w:val="24"/>
+        </w:rPr>
+        <w:t xml:space="preserve"> have less error in the final decomposition and when solving the </w:t>
+      </w:r>
+      <w:proofErr w:type="gramStart"/>
+      <w:r>
+        <w:rPr>
+          <w:rFonts w:ascii="Times New Roman" w:hAnsi="Times New Roman" w:cs="Times New Roman"/>
+          <w:sz w:val="24"/>
+          <w:szCs w:val="24"/>
+        </w:rPr>
+        <w:t xml:space="preserve">system </w:t>
+      </w:r>
+      <w:proofErr w:type="gramEnd"/>
+      <m:oMath>
+        <m:r>
+          <w:rPr>
+            <w:rFonts w:ascii="Cambria Math" w:hAnsi="Cambria Math" w:cs="Times New Roman"/>
+            <w:sz w:val="24"/>
+            <w:szCs w:val="24"/>
+          </w:rPr>
+          <m:t>A</m:t>
+        </m:r>
+        <m:acc>
+          <m:accPr>
+            <m:chr m:val="⃗"/>
+            <m:ctrlPr>
+              <w:rPr>
+                <w:rFonts w:ascii="Cambria Math" w:hAnsi="Cambria Math" w:cs="Times New Roman"/>
+                <w:i/>
+                <w:sz w:val="24"/>
+                <w:szCs w:val="24"/>
+              </w:rPr>
+            </m:ctrlPr>
+          </m:accPr>
+          <m:e>
+            <m:r>
+              <w:rPr>
+                <w:rFonts w:ascii="Cambria Math" w:hAnsi="Cambria Math" w:cs="Times New Roman"/>
+                <w:sz w:val="24"/>
+                <w:szCs w:val="24"/>
+              </w:rPr>
+              <m:t>x</m:t>
+            </m:r>
+          </m:e>
+        </m:acc>
+        <m:r>
+          <w:rPr>
+            <w:rFonts w:ascii="Cambria Math" w:hAnsi="Cambria Math" w:cs="Times New Roman"/>
+            <w:sz w:val="24"/>
+            <w:szCs w:val="24"/>
+          </w:rPr>
+          <m:t xml:space="preserve">= </m:t>
+        </m:r>
+        <m:acc>
+          <m:accPr>
+            <m:chr m:val="⃗"/>
+            <m:ctrlPr>
+              <w:rPr>
+                <w:rFonts w:ascii="Cambria Math" w:hAnsi="Cambria Math" w:cs="Times New Roman"/>
+                <w:i/>
+                <w:sz w:val="24"/>
+                <w:szCs w:val="24"/>
+              </w:rPr>
+            </m:ctrlPr>
+          </m:accPr>
+          <m:e>
+            <m:r>
+              <w:rPr>
+                <w:rFonts w:ascii="Cambria Math" w:hAnsi="Cambria Math" w:cs="Times New Roman"/>
+                <w:sz w:val="24"/>
+                <w:szCs w:val="24"/>
+              </w:rPr>
+              <m:t>b</m:t>
+            </m:r>
+          </m:e>
+        </m:acc>
+      </m:oMath>
+      <w:r>
+        <w:rPr>
+          <w:rFonts w:ascii="Times New Roman" w:hAnsi="Times New Roman" w:cs="Times New Roman"/>
+          <w:sz w:val="24"/>
+          <w:szCs w:val="24"/>
+        </w:rPr>
+        <w:t xml:space="preserve">, since </w:t>
+      </w:r>
+      <m:oMath>
+        <m:r>
+          <w:rPr>
+            <w:rFonts w:ascii="Cambria Math" w:hAnsi="Cambria Math" w:cs="Times New Roman"/>
+            <w:sz w:val="24"/>
+            <w:szCs w:val="24"/>
+          </w:rPr>
+          <m:t>LU</m:t>
+        </m:r>
+      </m:oMath>
+      <w:r>
+        <w:rPr>
+          <w:rFonts w:ascii="Times New Roman" w:hAnsi="Times New Roman" w:cs="Times New Roman"/>
+          <w:sz w:val="24"/>
+          <w:szCs w:val="24"/>
+        </w:rPr>
+        <w:t xml:space="preserve"> and </w:t>
+      </w:r>
+      <m:oMath>
+        <m:r>
+          <w:rPr>
+            <w:rFonts w:ascii="Cambria Math" w:hAnsi="Cambria Math" w:cs="Times New Roman"/>
+            <w:sz w:val="24"/>
+            <w:szCs w:val="24"/>
+          </w:rPr>
+          <m:t>QR</m:t>
+        </m:r>
+      </m:oMath>
+      <w:r>
+        <w:rPr>
+          <w:rFonts w:ascii="Times New Roman" w:hAnsi="Times New Roman" w:cs="Times New Roman"/>
+          <w:sz w:val="24"/>
+          <w:szCs w:val="24"/>
+        </w:rPr>
+        <w:t xml:space="preserve"> require fewer computations and rely on the properties of Matrices (such as </w:t>
+      </w:r>
+      <m:oMath>
+        <m:sSup>
+          <m:sSupPr>
+            <m:ctrlPr>
+              <w:rPr>
+                <w:rFonts w:ascii="Cambria Math" w:hAnsi="Cambria Math" w:cs="Times New Roman"/>
+                <w:i/>
+                <w:sz w:val="24"/>
+                <w:szCs w:val="24"/>
+              </w:rPr>
+            </m:ctrlPr>
+          </m:sSupPr>
+          <m:e>
+            <m:r>
+              <w:rPr>
+                <w:rFonts w:ascii="Cambria Math" w:hAnsi="Cambria Math" w:cs="Times New Roman"/>
+                <w:sz w:val="24"/>
+                <w:szCs w:val="24"/>
+              </w:rPr>
+              <m:t>Q</m:t>
+            </m:r>
+          </m:e>
+          <m:sup>
+            <m:r>
+              <w:rPr>
+                <w:rFonts w:ascii="Cambria Math" w:hAnsi="Cambria Math" w:cs="Times New Roman"/>
+                <w:sz w:val="24"/>
+                <w:szCs w:val="24"/>
+              </w:rPr>
+              <m:t>-1</m:t>
+            </m:r>
+          </m:sup>
+        </m:sSup>
+        <m:r>
+          <w:rPr>
+            <w:rFonts w:ascii="Cambria Math" w:hAnsi="Cambria Math" w:cs="Times New Roman"/>
+            <w:sz w:val="24"/>
+            <w:szCs w:val="24"/>
+          </w:rPr>
+          <m:t xml:space="preserve"> = </m:t>
+        </m:r>
+        <m:sSup>
+          <m:sSupPr>
+            <m:ctrlPr>
+              <w:rPr>
+                <w:rFonts w:ascii="Cambria Math" w:hAnsi="Cambria Math" w:cs="Times New Roman"/>
+                <w:i/>
+                <w:sz w:val="24"/>
+                <w:szCs w:val="24"/>
+              </w:rPr>
+            </m:ctrlPr>
+          </m:sSupPr>
+          <m:e>
+            <m:r>
+              <w:rPr>
+                <w:rFonts w:ascii="Cambria Math" w:hAnsi="Cambria Math" w:cs="Times New Roman"/>
+                <w:sz w:val="24"/>
+                <w:szCs w:val="24"/>
+              </w:rPr>
+              <m:t>Q</m:t>
+            </m:r>
+          </m:e>
+          <m:sup>
+            <m:r>
+              <w:rPr>
+                <w:rFonts w:ascii="Cambria Math" w:hAnsi="Cambria Math" w:cs="Times New Roman"/>
+                <w:sz w:val="24"/>
+                <w:szCs w:val="24"/>
+              </w:rPr>
+              <m:t>t</m:t>
+            </m:r>
+          </m:sup>
+        </m:sSup>
+      </m:oMath>
+      <w:r>
+        <w:rPr>
+          <w:rFonts w:ascii="Times New Roman" w:hAnsi="Times New Roman" w:cs="Times New Roman"/>
+          <w:sz w:val="24"/>
+          <w:szCs w:val="24"/>
+        </w:rPr>
+        <w:t xml:space="preserve">, since </w:t>
+      </w:r>
+      <m:oMath>
+        <m:r>
+          <w:rPr>
+            <w:rFonts w:ascii="Cambria Math" w:hAnsi="Cambria Math" w:cs="Times New Roman"/>
+            <w:sz w:val="24"/>
+            <w:szCs w:val="24"/>
+          </w:rPr>
+          <m:t>Q</m:t>
+        </m:r>
+      </m:oMath>
+      <w:r>
+        <w:rPr>
+          <w:rFonts w:ascii="Times New Roman" w:hAnsi="Times New Roman" w:cs="Times New Roman"/>
+          <w:sz w:val="24"/>
+          <w:szCs w:val="24"/>
+        </w:rPr>
+        <w:t xml:space="preserve"> is orthogonal) to compute a solution, rather than working out all the math necessary to solve a system of equations.</w:t>
       </w:r>
     </w:p>
     <w:p>
@@ -1616,11 +1897,11 @@
         </c:dLbls>
         <c:marker val="1"/>
         <c:smooth val="0"/>
-        <c:axId val="409659688"/>
-        <c:axId val="409657336"/>
+        <c:axId val="291023984"/>
+        <c:axId val="217910144"/>
       </c:lineChart>
       <c:catAx>
-        <c:axId val="409659688"/>
+        <c:axId val="291023984"/>
         <c:scaling>
           <c:orientation val="minMax"/>
         </c:scaling>
@@ -1663,7 +1944,7 @@
             <a:endParaRPr lang="en-US"/>
           </a:p>
         </c:txPr>
-        <c:crossAx val="409657336"/>
+        <c:crossAx val="217910144"/>
         <c:crosses val="autoZero"/>
         <c:auto val="1"/>
         <c:lblAlgn val="ctr"/>
@@ -1671,7 +1952,7 @@
         <c:noMultiLvlLbl val="0"/>
       </c:catAx>
       <c:valAx>
-        <c:axId val="409657336"/>
+        <c:axId val="217910144"/>
         <c:scaling>
           <c:orientation val="minMax"/>
         </c:scaling>
@@ -1722,7 +2003,7 @@
             <a:endParaRPr lang="en-US"/>
           </a:p>
         </c:txPr>
-        <c:crossAx val="409659688"/>
+        <c:crossAx val="291023984"/>
         <c:crosses val="autoZero"/>
         <c:crossBetween val="between"/>
       </c:valAx>
@@ -2401,11 +2682,11 @@
         </c:dLbls>
         <c:marker val="1"/>
         <c:smooth val="0"/>
-        <c:axId val="409656552"/>
-        <c:axId val="409656944"/>
+        <c:axId val="217913280"/>
+        <c:axId val="216761192"/>
       </c:lineChart>
       <c:catAx>
-        <c:axId val="409656552"/>
+        <c:axId val="217913280"/>
         <c:scaling>
           <c:orientation val="minMax"/>
         </c:scaling>
@@ -2448,7 +2729,7 @@
             <a:endParaRPr lang="en-US"/>
           </a:p>
         </c:txPr>
-        <c:crossAx val="409656944"/>
+        <c:crossAx val="216761192"/>
         <c:crosses val="autoZero"/>
         <c:auto val="1"/>
         <c:lblAlgn val="ctr"/>
@@ -2456,7 +2737,7 @@
         <c:noMultiLvlLbl val="0"/>
       </c:catAx>
       <c:valAx>
-        <c:axId val="409656944"/>
+        <c:axId val="216761192"/>
         <c:scaling>
           <c:orientation val="minMax"/>
           <c:max val="7.0000000000000065E-15"/>
@@ -2508,7 +2789,7 @@
             <a:endParaRPr lang="en-US"/>
           </a:p>
         </c:txPr>
-        <c:crossAx val="409656552"/>
+        <c:crossAx val="217913280"/>
         <c:crosses val="autoZero"/>
         <c:crossBetween val="between"/>
       </c:valAx>

</xml_diff>

<commit_message>
Reworded some Hilbert stuff!
</commit_message>
<xml_diff>
--- a/MathProject/MathProject/Written Components/hilbertmatrix.docx
+++ b/MathProject/MathProject/Written Components/hilbertmatrix.docx
@@ -300,17 +300,7 @@
           <w:sz w:val="24"/>
           <w:szCs w:val="24"/>
         </w:rPr>
-        <w:t xml:space="preserve"> while Gaussian E</w:t>
-      </w:r>
-      <w:bookmarkStart w:id="0" w:name="_GoBack"/>
-      <w:bookmarkEnd w:id="0"/>
-      <w:r>
-        <w:rPr>
-          <w:rFonts w:ascii="Times New Roman" w:hAnsi="Times New Roman" w:cs="Times New Roman"/>
-          <w:sz w:val="24"/>
-          <w:szCs w:val="24"/>
-        </w:rPr>
-        <w:t xml:space="preserve">limination takes </w:t>
+        <w:t xml:space="preserve"> while Gaussian Elimination takes </w:t>
       </w:r>
       <m:oMath>
         <m:r>
@@ -450,7 +440,55 @@
           <w:sz w:val="24"/>
           <w:szCs w:val="24"/>
         </w:rPr>
-        <w:t xml:space="preserve"> is less verbose, which allows for code that’s both easier to write and to understand, which is crucial to large programs with many moving parts.</w:t>
+        <w:t xml:space="preserve"> is less verbose</w:t>
+      </w:r>
+      <w:r>
+        <w:rPr>
+          <w:rFonts w:ascii="Times New Roman" w:hAnsi="Times New Roman" w:cs="Times New Roman"/>
+          <w:sz w:val="24"/>
+          <w:szCs w:val="24"/>
+        </w:rPr>
+        <w:t xml:space="preserve"> as well</w:t>
+      </w:r>
+      <w:r>
+        <w:rPr>
+          <w:rFonts w:ascii="Times New Roman" w:hAnsi="Times New Roman" w:cs="Times New Roman"/>
+          <w:sz w:val="24"/>
+          <w:szCs w:val="24"/>
+        </w:rPr>
+        <w:t xml:space="preserve">, which allows for code that’s both easier to write and to understand, which is crucial to large programs </w:t>
+      </w:r>
+      <w:r>
+        <w:rPr>
+          <w:rFonts w:ascii="Times New Roman" w:hAnsi="Times New Roman" w:cs="Times New Roman"/>
+          <w:sz w:val="24"/>
+          <w:szCs w:val="24"/>
+        </w:rPr>
+        <w:t>and</w:t>
+      </w:r>
+      <w:r>
+        <w:rPr>
+          <w:rFonts w:ascii="Times New Roman" w:hAnsi="Times New Roman" w:cs="Times New Roman"/>
+          <w:sz w:val="24"/>
+          <w:szCs w:val="24"/>
+        </w:rPr>
+        <w:t xml:space="preserve"> programming</w:t>
+      </w:r>
+      <w:r>
+        <w:rPr>
+          <w:rFonts w:ascii="Times New Roman" w:hAnsi="Times New Roman" w:cs="Times New Roman"/>
+          <w:sz w:val="24"/>
+          <w:szCs w:val="24"/>
+        </w:rPr>
+        <w:t xml:space="preserve"> teams </w:t>
+      </w:r>
+      <w:r>
+        <w:rPr>
+          <w:rFonts w:ascii="Times New Roman" w:hAnsi="Times New Roman" w:cs="Times New Roman"/>
+          <w:sz w:val="24"/>
+          <w:szCs w:val="24"/>
+        </w:rPr>
+        <w:t>with many moving parts.</w:t>
       </w:r>
     </w:p>
     <w:p>
@@ -491,7 +529,25 @@
           <w:sz w:val="24"/>
           <w:szCs w:val="24"/>
         </w:rPr>
-        <w:t xml:space="preserve"> and </w:t>
+        <w:t xml:space="preserve"> </w:t>
+      </w:r>
+      <w:proofErr w:type="gramStart"/>
+      <w:r>
+        <w:rPr>
+          <w:rFonts w:ascii="Times New Roman" w:hAnsi="Times New Roman" w:cs="Times New Roman"/>
+          <w:sz w:val="24"/>
+          <w:szCs w:val="24"/>
+        </w:rPr>
+        <w:t>and</w:t>
+      </w:r>
+      <w:proofErr w:type="gramEnd"/>
+      <w:r>
+        <w:rPr>
+          <w:rFonts w:ascii="Times New Roman" w:hAnsi="Times New Roman" w:cs="Times New Roman"/>
+          <w:sz w:val="24"/>
+          <w:szCs w:val="24"/>
+        </w:rPr>
+        <w:t xml:space="preserve"> </w:t>
       </w:r>
       <m:oMath>
         <m:r>
@@ -509,18 +565,8 @@
           <w:sz w:val="24"/>
           <w:szCs w:val="24"/>
         </w:rPr>
-        <w:t xml:space="preserve"> have less error in the final decomposition and when solving the </w:t>
+        <w:t xml:space="preserve"> have less error in the final decomposition and when solving the system </w:t>
       </w:r>
-      <w:proofErr w:type="gramStart"/>
-      <w:r>
-        <w:rPr>
-          <w:rFonts w:ascii="Times New Roman" w:hAnsi="Times New Roman" w:cs="Times New Roman"/>
-          <w:sz w:val="24"/>
-          <w:szCs w:val="24"/>
-        </w:rPr>
-        <w:t xml:space="preserve">system </w:t>
-      </w:r>
-      <w:proofErr w:type="gramEnd"/>
       <m:oMath>
         <m:r>
           <w:rPr>
@@ -727,8 +773,58 @@
           <w:sz w:val="24"/>
           <w:szCs w:val="24"/>
         </w:rPr>
-        <w:t xml:space="preserve"> is orthogonal) to compute a solution, rather than working out all the math necessary to solve a system of equations.</w:t>
+        <w:t xml:space="preserve"> is orthogonal) to compute a solution, rather than </w:t>
       </w:r>
+      <w:r>
+        <w:rPr>
+          <w:rFonts w:ascii="Times New Roman" w:hAnsi="Times New Roman" w:cs="Times New Roman"/>
+          <w:sz w:val="24"/>
+          <w:szCs w:val="24"/>
+        </w:rPr>
+        <w:t>working</w:t>
+      </w:r>
+      <w:r>
+        <w:rPr>
+          <w:rFonts w:ascii="Times New Roman" w:hAnsi="Times New Roman" w:cs="Times New Roman"/>
+          <w:sz w:val="24"/>
+          <w:szCs w:val="24"/>
+        </w:rPr>
+        <w:t xml:space="preserve"> out all the math</w:t>
+      </w:r>
+      <w:r>
+        <w:rPr>
+          <w:rFonts w:ascii="Times New Roman" w:hAnsi="Times New Roman" w:cs="Times New Roman"/>
+          <w:sz w:val="24"/>
+          <w:szCs w:val="24"/>
+        </w:rPr>
+        <w:t xml:space="preserve"> otherwise</w:t>
+      </w:r>
+      <w:r>
+        <w:rPr>
+          <w:rFonts w:ascii="Times New Roman" w:hAnsi="Times New Roman" w:cs="Times New Roman"/>
+          <w:sz w:val="24"/>
+          <w:szCs w:val="24"/>
+        </w:rPr>
+        <w:t xml:space="preserve"> necessary </w:t>
+      </w:r>
+      <w:r>
+        <w:rPr>
+          <w:rFonts w:ascii="Times New Roman" w:hAnsi="Times New Roman" w:cs="Times New Roman"/>
+          <w:sz w:val="24"/>
+          <w:szCs w:val="24"/>
+        </w:rPr>
+        <w:t xml:space="preserve">in order </w:t>
+      </w:r>
+      <w:r>
+        <w:rPr>
+          <w:rFonts w:ascii="Times New Roman" w:hAnsi="Times New Roman" w:cs="Times New Roman"/>
+          <w:sz w:val="24"/>
+          <w:szCs w:val="24"/>
+        </w:rPr>
+        <w:t>to solve a system of equations.</w:t>
+      </w:r>
+      <w:bookmarkStart w:id="0" w:name="_GoBack"/>
+      <w:bookmarkEnd w:id="0"/>
     </w:p>
     <w:p>
       <w:pPr>
@@ -1897,11 +1993,11 @@
         </c:dLbls>
         <c:marker val="1"/>
         <c:smooth val="0"/>
-        <c:axId val="291023984"/>
-        <c:axId val="217910144"/>
+        <c:axId val="306969416"/>
+        <c:axId val="306975296"/>
       </c:lineChart>
       <c:catAx>
-        <c:axId val="291023984"/>
+        <c:axId val="306969416"/>
         <c:scaling>
           <c:orientation val="minMax"/>
         </c:scaling>
@@ -1944,7 +2040,7 @@
             <a:endParaRPr lang="en-US"/>
           </a:p>
         </c:txPr>
-        <c:crossAx val="217910144"/>
+        <c:crossAx val="306975296"/>
         <c:crosses val="autoZero"/>
         <c:auto val="1"/>
         <c:lblAlgn val="ctr"/>
@@ -1952,7 +2048,7 @@
         <c:noMultiLvlLbl val="0"/>
       </c:catAx>
       <c:valAx>
-        <c:axId val="217910144"/>
+        <c:axId val="306975296"/>
         <c:scaling>
           <c:orientation val="minMax"/>
         </c:scaling>
@@ -2003,7 +2099,7 @@
             <a:endParaRPr lang="en-US"/>
           </a:p>
         </c:txPr>
-        <c:crossAx val="291023984"/>
+        <c:crossAx val="306969416"/>
         <c:crosses val="autoZero"/>
         <c:crossBetween val="between"/>
       </c:valAx>
@@ -2682,11 +2778,11 @@
         </c:dLbls>
         <c:marker val="1"/>
         <c:smooth val="0"/>
-        <c:axId val="217913280"/>
-        <c:axId val="216761192"/>
+        <c:axId val="306972552"/>
+        <c:axId val="306972944"/>
       </c:lineChart>
       <c:catAx>
-        <c:axId val="217913280"/>
+        <c:axId val="306972552"/>
         <c:scaling>
           <c:orientation val="minMax"/>
         </c:scaling>
@@ -2729,7 +2825,7 @@
             <a:endParaRPr lang="en-US"/>
           </a:p>
         </c:txPr>
-        <c:crossAx val="216761192"/>
+        <c:crossAx val="306972944"/>
         <c:crosses val="autoZero"/>
         <c:auto val="1"/>
         <c:lblAlgn val="ctr"/>
@@ -2737,7 +2833,7 @@
         <c:noMultiLvlLbl val="0"/>
       </c:catAx>
       <c:valAx>
-        <c:axId val="216761192"/>
+        <c:axId val="306972944"/>
         <c:scaling>
           <c:orientation val="minMax"/>
           <c:max val="7.0000000000000065E-15"/>
@@ -2789,7 +2885,7 @@
             <a:endParaRPr lang="en-US"/>
           </a:p>
         </c:txPr>
-        <c:crossAx val="217913280"/>
+        <c:crossAx val="306972552"/>
         <c:crosses val="autoZero"/>
         <c:crossBetween val="between"/>
       </c:valAx>

</xml_diff>